<commit_message>
Added documentation, managed to get to user docs
</commit_message>
<xml_diff>
--- a/docs/currentPlateMate.docx
+++ b/docs/currentPlateMate.docx
@@ -247,13 +247,15 @@
         <w:rPr>
           <w:rFonts w:cs="Times New Roman"/>
           <w:b/>
-          <w:szCs w:val="24"/>
-        </w:rPr>
-      </w:pPr>
-      <w:r>
-        <w:rPr>
-          <w:rFonts w:cs="Times New Roman"/>
-          <w:b/>
+          <w:color w:val="00A6A4"/>
+          <w:szCs w:val="24"/>
+        </w:rPr>
+      </w:pPr>
+      <w:r>
+        <w:rPr>
+          <w:rFonts w:cs="Times New Roman"/>
+          <w:b/>
+          <w:color w:val="00A6A4"/>
           <w:szCs w:val="24"/>
         </w:rPr>
         <w:t>Csoporttagok</w:t>
@@ -262,6 +264,7 @@
         <w:rPr>
           <w:rFonts w:cs="Times New Roman"/>
           <w:b/>
+          <w:color w:val="00A6A4"/>
           <w:szCs w:val="24"/>
         </w:rPr>
         <w:t>:</w:t>
@@ -273,17 +276,33 @@
         <w:jc w:val="center"/>
         <w:rPr>
           <w:rFonts w:cs="Times New Roman"/>
+          <w:color w:val="000000" w:themeColor="text1"/>
+          <w:szCs w:val="24"/>
+        </w:rPr>
+      </w:pPr>
+      <w:r>
+        <w:rPr>
+          <w:rFonts w:cs="Times New Roman"/>
+          <w:color w:val="000000" w:themeColor="text1"/>
+          <w:szCs w:val="24"/>
+        </w:rPr>
+        <w:t>Barta Máté (</w:t>
+      </w:r>
+      <w:r>
+        <w:rPr>
+          <w:rFonts w:cs="Times New Roman"/>
           <w:color w:val="00A6A4"/>
           <w:szCs w:val="24"/>
         </w:rPr>
-      </w:pPr>
-      <w:r>
-        <w:rPr>
-          <w:rFonts w:cs="Times New Roman"/>
-          <w:color w:val="00A6A4"/>
-          <w:szCs w:val="24"/>
-        </w:rPr>
-        <w:t>Barta Máté (Csapatvezető)</w:t>
+        <w:t>Csapatvezető</w:t>
+      </w:r>
+      <w:r>
+        <w:rPr>
+          <w:rFonts w:cs="Times New Roman"/>
+          <w:color w:val="000000" w:themeColor="text1"/>
+          <w:szCs w:val="24"/>
+        </w:rPr>
+        <w:t>)</w:t>
       </w:r>
     </w:p>
     <w:p>
@@ -292,14 +311,14 @@
         <w:jc w:val="center"/>
         <w:rPr>
           <w:rFonts w:cs="Times New Roman"/>
-          <w:color w:val="00A6A4"/>
-          <w:szCs w:val="24"/>
-        </w:rPr>
-      </w:pPr>
-      <w:r>
-        <w:rPr>
-          <w:rFonts w:cs="Times New Roman"/>
-          <w:color w:val="00A6A4"/>
+          <w:color w:val="000000" w:themeColor="text1"/>
+          <w:szCs w:val="24"/>
+        </w:rPr>
+      </w:pPr>
+      <w:r>
+        <w:rPr>
+          <w:rFonts w:cs="Times New Roman"/>
+          <w:color w:val="000000" w:themeColor="text1"/>
           <w:szCs w:val="24"/>
         </w:rPr>
         <w:t>Gere Csanád</w:t>
@@ -311,14 +330,14 @@
         <w:jc w:val="center"/>
         <w:rPr>
           <w:rFonts w:cs="Times New Roman"/>
-          <w:color w:val="00A6A4"/>
-          <w:szCs w:val="24"/>
-        </w:rPr>
-      </w:pPr>
-      <w:r>
-        <w:rPr>
-          <w:rFonts w:cs="Times New Roman"/>
-          <w:color w:val="00A6A4"/>
+          <w:color w:val="000000" w:themeColor="text1"/>
+          <w:szCs w:val="24"/>
+        </w:rPr>
+      </w:pPr>
+      <w:r>
+        <w:rPr>
+          <w:rFonts w:cs="Times New Roman"/>
+          <w:color w:val="000000" w:themeColor="text1"/>
           <w:szCs w:val="24"/>
         </w:rPr>
         <w:t>Bene Dominik</w:t>
@@ -326,38 +345,27 @@
     </w:p>
     <w:p>
       <w:pPr>
-        <w:spacing w:before="240" w:after="240" w:line="360" w:lineRule="auto"/>
-        <w:jc w:val="both"/>
-        <w:rPr>
-          <w:rFonts w:cs="Times New Roman"/>
-          <w:szCs w:val="24"/>
-        </w:rPr>
-      </w:pPr>
-    </w:p>
-    <w:p>
-      <w:pPr>
-        <w:spacing w:before="240" w:after="240" w:line="360" w:lineRule="auto"/>
-        <w:jc w:val="both"/>
-        <w:rPr>
-          <w:rFonts w:cs="Times New Roman"/>
-          <w:szCs w:val="24"/>
-        </w:rPr>
-      </w:pPr>
+        <w:rPr>
+          <w:rFonts w:cs="Times New Roman"/>
+          <w:color w:val="000000" w:themeColor="text1"/>
+          <w:szCs w:val="24"/>
+        </w:rPr>
+      </w:pPr>
+      <w:r>
+        <w:rPr>
+          <w:rFonts w:cs="Times New Roman"/>
+          <w:color w:val="000000" w:themeColor="text1"/>
+          <w:szCs w:val="24"/>
+        </w:rPr>
+        <w:br w:type="page"/>
+      </w:r>
     </w:p>
     <w:p>
       <w:pPr>
         <w:pStyle w:val="Cmsor1"/>
-        <w:spacing w:line="360" w:lineRule="auto"/>
-        <w:jc w:val="both"/>
-      </w:pPr>
-    </w:p>
-    <w:p>
-      <w:pPr>
-        <w:pStyle w:val="Cmsor1"/>
-        <w:spacing w:line="360" w:lineRule="auto"/>
-        <w:jc w:val="both"/>
-      </w:pPr>
-      <w:r>
+      </w:pPr>
+      <w:r>
+        <w:lastRenderedPageBreak/>
         <w:t>Tartalomjegyzék</w:t>
       </w:r>
     </w:p>
@@ -1009,17 +1017,6 @@
     </w:sdt>
     <w:p>
       <w:pPr>
-        <w:spacing w:before="240" w:after="240" w:line="360" w:lineRule="auto"/>
-        <w:jc w:val="both"/>
-        <w:rPr>
-          <w:rFonts w:cs="Times New Roman"/>
-          <w:b/>
-          <w:szCs w:val="24"/>
-        </w:rPr>
-      </w:pPr>
-    </w:p>
-    <w:p>
-      <w:pPr>
         <w:pStyle w:val="Cmsor1"/>
         <w:spacing w:line="360" w:lineRule="auto"/>
       </w:pPr>
@@ -2184,274 +2181,12 @@
     </w:p>
     <w:p>
       <w:pPr>
-        <w:pStyle w:val="Cmsor4"/>
-        <w:spacing w:line="360" w:lineRule="auto"/>
-        <w:jc w:val="both"/>
-      </w:pPr>
-      <w:r>
-        <w:t>Hardveres igények</w:t>
-      </w:r>
-    </w:p>
-    <w:p>
-      <w:pPr>
-        <w:pStyle w:val="Listaszerbekezds"/>
-        <w:numPr>
-          <w:ilvl w:val="0"/>
-          <w:numId w:val="7"/>
-        </w:numPr>
-        <w:spacing w:before="120" w:line="360" w:lineRule="auto"/>
-        <w:jc w:val="both"/>
-        <w:rPr>
-          <w:rFonts w:cs="Times New Roman"/>
-          <w:b/>
-          <w:bCs/>
-          <w:szCs w:val="24"/>
-        </w:rPr>
-      </w:pPr>
-      <w:r>
-        <w:rPr>
-          <w:rFonts w:cs="Times New Roman"/>
-          <w:b/>
-          <w:bCs/>
-          <w:szCs w:val="24"/>
-        </w:rPr>
-        <w:t>CPU</w:t>
-      </w:r>
-    </w:p>
-    <w:p>
-      <w:pPr>
-        <w:pStyle w:val="Listaszerbekezds"/>
-        <w:numPr>
-          <w:ilvl w:val="1"/>
-          <w:numId w:val="7"/>
-        </w:numPr>
-        <w:spacing w:before="120" w:line="360" w:lineRule="auto"/>
-        <w:jc w:val="both"/>
-        <w:rPr>
-          <w:rFonts w:cs="Times New Roman"/>
-          <w:szCs w:val="24"/>
-        </w:rPr>
-      </w:pPr>
-      <w:r>
-        <w:rPr>
-          <w:rFonts w:cs="Times New Roman"/>
-          <w:szCs w:val="24"/>
-        </w:rPr>
-        <w:t>Intel</w:t>
-      </w:r>
-      <w:r>
-        <w:rPr>
-          <w:rFonts w:cs="Times New Roman"/>
-          <w:szCs w:val="24"/>
-        </w:rPr>
-        <w:t xml:space="preserve"> Core</w:t>
-      </w:r>
-      <w:r>
-        <w:rPr>
-          <w:rFonts w:cs="Times New Roman"/>
-          <w:szCs w:val="24"/>
-        </w:rPr>
-        <w:t xml:space="preserve"> i3-7100 3.9GHz vagy</w:t>
-      </w:r>
-      <w:r>
-        <w:rPr>
-          <w:rFonts w:cs="Times New Roman"/>
-          <w:szCs w:val="24"/>
-        </w:rPr>
-        <w:t xml:space="preserve"> jobb</w:t>
-      </w:r>
-      <w:r>
-        <w:rPr>
-          <w:rFonts w:cs="Times New Roman"/>
-          <w:szCs w:val="24"/>
-        </w:rPr>
-        <w:t>, vagy</w:t>
-      </w:r>
-    </w:p>
-    <w:p>
-      <w:pPr>
-        <w:pStyle w:val="Listaszerbekezds"/>
-        <w:numPr>
-          <w:ilvl w:val="1"/>
-          <w:numId w:val="7"/>
-        </w:numPr>
-        <w:spacing w:before="120" w:line="360" w:lineRule="auto"/>
-        <w:jc w:val="both"/>
-        <w:rPr>
-          <w:rFonts w:cs="Times New Roman"/>
-          <w:szCs w:val="24"/>
-        </w:rPr>
-      </w:pPr>
-      <w:r>
-        <w:rPr>
-          <w:rFonts w:cs="Times New Roman"/>
-          <w:szCs w:val="24"/>
-        </w:rPr>
-        <w:t>AMD Ryzen 3 1200</w:t>
-      </w:r>
-      <w:r>
-        <w:rPr>
-          <w:rFonts w:cs="Times New Roman"/>
-          <w:szCs w:val="24"/>
-        </w:rPr>
-        <w:t xml:space="preserve"> 3.1GHz vagy jobb</w:t>
-      </w:r>
-    </w:p>
-    <w:p>
-      <w:pPr>
-        <w:pStyle w:val="Listaszerbekezds"/>
-        <w:numPr>
-          <w:ilvl w:val="0"/>
-          <w:numId w:val="7"/>
-        </w:numPr>
-        <w:spacing w:before="120" w:line="360" w:lineRule="auto"/>
-        <w:jc w:val="both"/>
-        <w:rPr>
-          <w:rFonts w:cs="Times New Roman"/>
-          <w:b/>
-          <w:bCs/>
-          <w:szCs w:val="24"/>
-        </w:rPr>
-      </w:pPr>
-      <w:r>
-        <w:rPr>
-          <w:rFonts w:cs="Times New Roman"/>
-          <w:b/>
-          <w:bCs/>
-          <w:szCs w:val="24"/>
-        </w:rPr>
-        <w:t>GPU</w:t>
-      </w:r>
-    </w:p>
-    <w:p>
-      <w:pPr>
-        <w:pStyle w:val="Listaszerbekezds"/>
-        <w:numPr>
-          <w:ilvl w:val="1"/>
-          <w:numId w:val="7"/>
-        </w:numPr>
-        <w:spacing w:before="120" w:line="360" w:lineRule="auto"/>
-        <w:jc w:val="both"/>
-        <w:rPr>
-          <w:rFonts w:cs="Times New Roman"/>
-          <w:szCs w:val="24"/>
-        </w:rPr>
-      </w:pPr>
-      <w:r>
-        <w:rPr>
-          <w:rFonts w:cs="Times New Roman"/>
-          <w:szCs w:val="24"/>
-        </w:rPr>
-        <w:t>Intel HD Graphics 5500</w:t>
-      </w:r>
-      <w:r>
-        <w:rPr>
-          <w:rFonts w:cs="Times New Roman"/>
-          <w:szCs w:val="24"/>
-        </w:rPr>
-        <w:t xml:space="preserve"> vagy jobb, vagy</w:t>
-      </w:r>
-    </w:p>
-    <w:p>
-      <w:pPr>
-        <w:pStyle w:val="Listaszerbekezds"/>
-        <w:numPr>
-          <w:ilvl w:val="1"/>
-          <w:numId w:val="7"/>
-        </w:numPr>
-        <w:spacing w:before="120" w:line="360" w:lineRule="auto"/>
-        <w:jc w:val="both"/>
-        <w:rPr>
-          <w:rFonts w:cs="Times New Roman"/>
-          <w:szCs w:val="24"/>
-        </w:rPr>
-      </w:pPr>
-      <w:r>
-        <w:rPr>
-          <w:rFonts w:cs="Times New Roman"/>
-          <w:szCs w:val="24"/>
-        </w:rPr>
-        <w:t>AMD Radeon Graphics (Ryzen 7000)</w:t>
-      </w:r>
-      <w:r>
-        <w:rPr>
-          <w:rFonts w:cs="Times New Roman"/>
-          <w:szCs w:val="24"/>
-        </w:rPr>
-        <w:t xml:space="preserve"> vagy jobb</w:t>
-      </w:r>
-    </w:p>
-    <w:p>
-      <w:pPr>
-        <w:pStyle w:val="Listaszerbekezds"/>
-        <w:numPr>
-          <w:ilvl w:val="0"/>
-          <w:numId w:val="7"/>
-        </w:numPr>
-        <w:spacing w:before="120" w:line="360" w:lineRule="auto"/>
-        <w:jc w:val="both"/>
-        <w:rPr>
-          <w:rFonts w:cs="Times New Roman"/>
-          <w:szCs w:val="24"/>
-        </w:rPr>
-      </w:pPr>
-      <w:r>
-        <w:rPr>
-          <w:rFonts w:cs="Times New Roman"/>
-          <w:b/>
-          <w:bCs/>
-          <w:szCs w:val="24"/>
-        </w:rPr>
-        <w:t>RAM</w:t>
-      </w:r>
-      <w:r>
-        <w:rPr>
-          <w:rFonts w:cs="Times New Roman"/>
-          <w:szCs w:val="24"/>
-        </w:rPr>
-        <w:t>: 4GB of 1600Mhz vagy jobb</w:t>
-      </w:r>
-    </w:p>
-    <w:p>
-      <w:pPr>
-        <w:pStyle w:val="Listaszerbekezds"/>
-        <w:numPr>
-          <w:ilvl w:val="0"/>
-          <w:numId w:val="7"/>
-        </w:numPr>
-        <w:spacing w:before="120" w:line="360" w:lineRule="auto"/>
-        <w:jc w:val="both"/>
-        <w:rPr>
-          <w:rFonts w:cs="Times New Roman"/>
-          <w:szCs w:val="24"/>
-        </w:rPr>
-      </w:pPr>
-      <w:r>
-        <w:rPr>
-          <w:rFonts w:cs="Times New Roman"/>
-          <w:b/>
-          <w:bCs/>
-          <w:szCs w:val="24"/>
-        </w:rPr>
-        <w:t>Tárhely</w:t>
-      </w:r>
-      <w:r>
-        <w:rPr>
-          <w:rFonts w:cs="Times New Roman"/>
-          <w:szCs w:val="24"/>
-        </w:rPr>
-        <w:t>: ~50MB szabad tárhely</w:t>
-      </w:r>
-    </w:p>
-    <w:p>
-      <w:pPr>
         <w:pStyle w:val="Cmsor2"/>
         <w:spacing w:line="360" w:lineRule="auto"/>
         <w:jc w:val="both"/>
       </w:pPr>
       <w:bookmarkStart w:id="7" w:name="_Toc191895535"/>
       <w:r>
-        <w:lastRenderedPageBreak/>
         <w:t>Adatszerkezetek</w:t>
       </w:r>
       <w:bookmarkEnd w:id="7"/>
@@ -6672,8 +6407,10 @@
       </w:r>
     </w:p>
     <w:p>
-      <w:r>
-        <w:tab/>
+      <w:pPr>
+        <w:ind w:firstLine="720"/>
+      </w:pPr>
+      <w:r>
         <w:t xml:space="preserve">A </w:t>
       </w:r>
       <w:r>
@@ -6733,37 +6470,6 @@
         </w:rPr>
         <w:t>Adminisztrátor</w:t>
       </w:r>
-      <w:r>
-        <w:t xml:space="preserve">: </w:t>
-      </w:r>
-      <w:r>
-        <w:rPr>
-          <w:rFonts w:cs="Times New Roman"/>
-          <w:szCs w:val="24"/>
-        </w:rPr>
-        <w:t>Mindent elér, amit a többi</w:t>
-      </w:r>
-      <w:r>
-        <w:rPr>
-          <w:rFonts w:cs="Times New Roman"/>
-          <w:szCs w:val="24"/>
-        </w:rPr>
-        <w:t xml:space="preserve"> munkakörrel</w:t>
-      </w:r>
-      <w:r>
-        <w:rPr>
-          <w:rFonts w:cs="Times New Roman"/>
-          <w:szCs w:val="24"/>
-        </w:rPr>
-        <w:t xml:space="preserve"> el lehet érni, tudja nézni, módosítani</w:t>
-      </w:r>
-      <w:r>
-        <w:rPr>
-          <w:rFonts w:cs="Times New Roman"/>
-          <w:szCs w:val="24"/>
-        </w:rPr>
-        <w:t>, törölni.</w:t>
-      </w:r>
     </w:p>
     <w:p>
       <w:pPr>
@@ -6783,84 +6489,116 @@
         </w:rPr>
         <w:t>Séf</w:t>
       </w:r>
-      <w:r>
-        <w:rPr>
-          <w:rFonts w:cs="Times New Roman"/>
-          <w:szCs w:val="24"/>
-        </w:rPr>
-        <w:t>: Kizárólag a séfek munkaköréhez tartozó</w:t>
-      </w:r>
-    </w:p>
-    <w:p>
-      <w:pPr>
-        <w:spacing w:before="240" w:after="240" w:line="360" w:lineRule="auto"/>
-        <w:jc w:val="both"/>
-        <w:rPr>
-          <w:rFonts w:cs="Times New Roman"/>
-          <w:b/>
-          <w:szCs w:val="24"/>
-        </w:rPr>
-      </w:pPr>
-      <w:r>
-        <w:rPr>
-          <w:rFonts w:cs="Times New Roman"/>
-          <w:b/>
-          <w:szCs w:val="24"/>
-        </w:rPr>
-        <w:t>Tartalom</w:t>
-      </w:r>
-    </w:p>
-    <w:p>
-      <w:pPr>
-        <w:spacing w:before="240" w:after="240" w:line="360" w:lineRule="auto"/>
-        <w:jc w:val="both"/>
-        <w:rPr>
-          <w:rFonts w:cs="Times New Roman"/>
-          <w:szCs w:val="24"/>
-        </w:rPr>
-      </w:pPr>
-      <w:r>
-        <w:rPr>
-          <w:rFonts w:cs="Times New Roman"/>
-          <w:szCs w:val="24"/>
-        </w:rPr>
-        <w:t xml:space="preserve">4 féle fióknak ad használatra lehetőséget a program, ezekre a fajt fiókokra </w:t>
-      </w:r>
-      <w:r>
-        <w:rPr>
-          <w:rFonts w:cs="Times New Roman"/>
-          <w:szCs w:val="24"/>
-        </w:rPr>
-        <w:t>mostantól,</w:t>
-      </w:r>
-      <w:r>
-        <w:rPr>
-          <w:rFonts w:cs="Times New Roman"/>
-          <w:szCs w:val="24"/>
-        </w:rPr>
-        <w:t xml:space="preserve"> mint „rang” lesz hivatkozva:</w:t>
-      </w:r>
     </w:p>
     <w:p>
       <w:pPr>
         <w:pStyle w:val="Listaszerbekezds"/>
         <w:numPr>
           <w:ilvl w:val="0"/>
-          <w:numId w:val="4"/>
+          <w:numId w:val="51"/>
         </w:numPr>
-        <w:spacing w:before="240" w:after="240" w:line="360" w:lineRule="auto"/>
-        <w:jc w:val="both"/>
-        <w:rPr>
-          <w:rFonts w:cs="Times New Roman"/>
-          <w:szCs w:val="24"/>
-        </w:rPr>
-      </w:pPr>
-      <w:r>
-        <w:rPr>
-          <w:rFonts w:cs="Times New Roman"/>
-          <w:szCs w:val="24"/>
-        </w:rPr>
-        <w:t>Admin</w:t>
+      </w:pPr>
+      <w:r>
+        <w:rPr>
+          <w:rFonts w:cs="Times New Roman"/>
+          <w:b/>
+          <w:bCs/>
+          <w:color w:val="00A6A4"/>
+          <w:szCs w:val="24"/>
+        </w:rPr>
+        <w:t>Pincér</w:t>
+      </w:r>
+    </w:p>
+    <w:p>
+      <w:pPr>
+        <w:pStyle w:val="Listaszerbekezds"/>
+        <w:numPr>
+          <w:ilvl w:val="0"/>
+          <w:numId w:val="51"/>
+        </w:numPr>
+      </w:pPr>
+      <w:r>
+        <w:rPr>
+          <w:rFonts w:cs="Times New Roman"/>
+          <w:b/>
+          <w:bCs/>
+          <w:color w:val="00A6A4"/>
+          <w:szCs w:val="24"/>
+        </w:rPr>
+        <w:t>Szakács</w:t>
+      </w:r>
+    </w:p>
+    <w:p>
+      <w:pPr>
+        <w:ind w:firstLine="360"/>
+      </w:pPr>
+      <w:r>
+        <w:t>Mindegyik munkakörhöz tartozó fiók (kivételt képez az adminisztrátor) csak a saját munkaköréhez tartozó oldalakat és funkciókat tudja elérni az alkalmazásban. Az adminisztrátor mindegyik munkakörnek eléri a funkcióit, továbbá ezzel a munkakörrel lehet csak felvenni új felhasználót, így az új munkások nem tudnak maguktól regisztrálni, hanem szükség van egy adminisztrátorra, aki csinál nekik egy fiókot</w:t>
+      </w:r>
+      <w:r>
+        <w:t>.</w:t>
+      </w:r>
+    </w:p>
+    <w:p>
+      <w:pPr>
+        <w:pStyle w:val="Cmsor2"/>
+      </w:pPr>
+      <w:r>
+        <w:t>Szükséges technikai eszközök</w:t>
+      </w:r>
+    </w:p>
+    <w:p>
+      <w:r>
+        <w:tab/>
+        <w:t>Mivel a program alapvetően Windows 10/11 -es operációs rendszerrel rendelkező számítógépekre (PC), illetve Android-os és iOS-es mobiltelefonokra/tabletekre lett kifejlesztve, ezért a program helyes működése csak kizárólag az ilyen eszközökön van garantálva.  Bármilyen más eszköz használata nem a program helytelen működésének veszélyét vonja magával.</w:t>
+      </w:r>
+    </w:p>
+    <w:p>
+      <w:r>
+        <w:br w:type="page"/>
+      </w:r>
+    </w:p>
+    <w:p/>
+    <w:p>
+      <w:pPr>
+        <w:pStyle w:val="Cmsor4"/>
+        <w:spacing w:line="360" w:lineRule="auto"/>
+        <w:jc w:val="both"/>
+      </w:pPr>
+      <w:r>
+        <w:t>Technikai adatok Windows PC-hez</w:t>
+      </w:r>
+      <w:r>
+        <w:t xml:space="preserve"> </w:t>
+      </w:r>
+      <w:r>
+        <w:t>Hardveres igények</w:t>
+      </w:r>
+    </w:p>
+    <w:p>
+      <w:pPr>
+        <w:pStyle w:val="Listaszerbekezds"/>
+        <w:numPr>
+          <w:ilvl w:val="0"/>
+          <w:numId w:val="7"/>
+        </w:numPr>
+        <w:spacing w:before="120" w:line="360" w:lineRule="auto"/>
+        <w:jc w:val="both"/>
+        <w:rPr>
+          <w:rFonts w:cs="Times New Roman"/>
+          <w:b/>
+          <w:bCs/>
+          <w:szCs w:val="24"/>
+        </w:rPr>
+      </w:pPr>
+      <w:r>
+        <w:rPr>
+          <w:rFonts w:cs="Times New Roman"/>
+          <w:b/>
+          <w:bCs/>
+          <w:szCs w:val="24"/>
+        </w:rPr>
+        <w:t>CPU</w:t>
       </w:r>
     </w:p>
     <w:p>
@@ -6868,35 +6606,43 @@
         <w:pStyle w:val="Listaszerbekezds"/>
         <w:numPr>
           <w:ilvl w:val="1"/>
-          <w:numId w:val="4"/>
+          <w:numId w:val="7"/>
         </w:numPr>
-        <w:spacing w:before="240" w:after="240" w:line="360" w:lineRule="auto"/>
-        <w:jc w:val="both"/>
-        <w:rPr>
-          <w:rFonts w:cs="Times New Roman"/>
-          <w:szCs w:val="24"/>
-        </w:rPr>
-      </w:pPr>
-      <w:r>
-        <w:rPr>
-          <w:rFonts w:cs="Times New Roman"/>
-          <w:szCs w:val="24"/>
-        </w:rPr>
-        <w:t xml:space="preserve">Mindent </w:t>
-      </w:r>
-      <w:r>
-        <w:rPr>
-          <w:rFonts w:cs="Times New Roman"/>
-          <w:szCs w:val="24"/>
-        </w:rPr>
-        <w:t>elér,</w:t>
-      </w:r>
-      <w:r>
-        <w:rPr>
-          <w:rFonts w:cs="Times New Roman"/>
-          <w:szCs w:val="24"/>
-        </w:rPr>
-        <w:t xml:space="preserve"> amit a többi ranggal el lehet érni, tudja nézni, módosítani stb.</w:t>
+        <w:spacing w:before="120" w:line="360" w:lineRule="auto"/>
+        <w:jc w:val="both"/>
+        <w:rPr>
+          <w:rFonts w:cs="Times New Roman"/>
+          <w:szCs w:val="24"/>
+        </w:rPr>
+      </w:pPr>
+      <w:r>
+        <w:rPr>
+          <w:rFonts w:cs="Times New Roman"/>
+          <w:szCs w:val="24"/>
+        </w:rPr>
+        <w:t>Intel Core i3-7100 3.9GHz vagy jobb, vagy</w:t>
+      </w:r>
+    </w:p>
+    <w:p>
+      <w:pPr>
+        <w:pStyle w:val="Listaszerbekezds"/>
+        <w:numPr>
+          <w:ilvl w:val="1"/>
+          <w:numId w:val="7"/>
+        </w:numPr>
+        <w:spacing w:before="120" w:line="360" w:lineRule="auto"/>
+        <w:jc w:val="both"/>
+        <w:rPr>
+          <w:rFonts w:cs="Times New Roman"/>
+          <w:szCs w:val="24"/>
+        </w:rPr>
+      </w:pPr>
+      <w:r>
+        <w:rPr>
+          <w:rFonts w:cs="Times New Roman"/>
+          <w:szCs w:val="24"/>
+        </w:rPr>
+        <w:t>AMD Ryzen 3 1200 3.1GHz vagy jobb</w:t>
       </w:r>
     </w:p>
     <w:p>
@@ -6904,21 +6650,25 @@
         <w:pStyle w:val="Listaszerbekezds"/>
         <w:numPr>
           <w:ilvl w:val="0"/>
-          <w:numId w:val="4"/>
+          <w:numId w:val="7"/>
         </w:numPr>
-        <w:spacing w:before="240" w:after="240" w:line="360" w:lineRule="auto"/>
-        <w:jc w:val="both"/>
-        <w:rPr>
-          <w:rFonts w:cs="Times New Roman"/>
-          <w:szCs w:val="24"/>
-        </w:rPr>
-      </w:pPr>
-      <w:r>
-        <w:rPr>
-          <w:rFonts w:cs="Times New Roman"/>
-          <w:szCs w:val="24"/>
-        </w:rPr>
-        <w:t>Séf</w:t>
+        <w:spacing w:before="120" w:line="360" w:lineRule="auto"/>
+        <w:jc w:val="both"/>
+        <w:rPr>
+          <w:rFonts w:cs="Times New Roman"/>
+          <w:b/>
+          <w:bCs/>
+          <w:szCs w:val="24"/>
+        </w:rPr>
+      </w:pPr>
+      <w:r>
+        <w:rPr>
+          <w:rFonts w:cs="Times New Roman"/>
+          <w:b/>
+          <w:bCs/>
+          <w:szCs w:val="24"/>
+        </w:rPr>
+        <w:t>GPU</w:t>
       </w:r>
     </w:p>
     <w:p>
@@ -6926,50 +6676,43 @@
         <w:pStyle w:val="Listaszerbekezds"/>
         <w:numPr>
           <w:ilvl w:val="1"/>
-          <w:numId w:val="4"/>
+          <w:numId w:val="7"/>
         </w:numPr>
-        <w:spacing w:before="240" w:after="240" w:line="360" w:lineRule="auto"/>
-        <w:jc w:val="both"/>
-        <w:rPr>
-          <w:rFonts w:cs="Times New Roman"/>
-          <w:szCs w:val="24"/>
-        </w:rPr>
-      </w:pPr>
-      <w:r>
-        <w:rPr>
-          <w:rFonts w:cs="Times New Roman"/>
-          <w:szCs w:val="24"/>
-        </w:rPr>
-        <w:t>Csak a séfekhez tartozó route-okat éri el, vagyis a:</w:t>
+        <w:spacing w:before="120" w:line="360" w:lineRule="auto"/>
+        <w:jc w:val="both"/>
+        <w:rPr>
+          <w:rFonts w:cs="Times New Roman"/>
+          <w:szCs w:val="24"/>
+        </w:rPr>
+      </w:pPr>
+      <w:r>
+        <w:rPr>
+          <w:rFonts w:cs="Times New Roman"/>
+          <w:szCs w:val="24"/>
+        </w:rPr>
+        <w:t>Intel HD Graphics 5500 vagy jobb, vagy</w:t>
       </w:r>
     </w:p>
     <w:p>
       <w:pPr>
         <w:pStyle w:val="Listaszerbekezds"/>
         <w:numPr>
-          <w:ilvl w:val="2"/>
-          <w:numId w:val="4"/>
+          <w:ilvl w:val="1"/>
+          <w:numId w:val="7"/>
         </w:numPr>
-        <w:spacing w:before="240" w:after="240" w:line="360" w:lineRule="auto"/>
-        <w:jc w:val="both"/>
-        <w:rPr>
-          <w:rFonts w:cs="Times New Roman"/>
-          <w:szCs w:val="24"/>
-        </w:rPr>
-      </w:pPr>
-      <w:r>
-        <w:rPr>
-          <w:rFonts w:cs="Times New Roman"/>
-          <w:szCs w:val="24"/>
-        </w:rPr>
-        <w:t>R</w:t>
-      </w:r>
-      <w:r>
-        <w:rPr>
-          <w:rFonts w:cs="Times New Roman"/>
-          <w:szCs w:val="24"/>
-        </w:rPr>
-        <w:t>endeléseket</w:t>
+        <w:spacing w:before="120" w:line="360" w:lineRule="auto"/>
+        <w:jc w:val="both"/>
+        <w:rPr>
+          <w:rFonts w:cs="Times New Roman"/>
+          <w:szCs w:val="24"/>
+        </w:rPr>
+      </w:pPr>
+      <w:r>
+        <w:rPr>
+          <w:rFonts w:cs="Times New Roman"/>
+          <w:szCs w:val="24"/>
+        </w:rPr>
+        <w:t>AMD Radeon Graphics (Ryzen 7000) vagy jobb</w:t>
       </w:r>
     </w:p>
     <w:p>
@@ -6977,161 +6720,30 @@
         <w:pStyle w:val="Listaszerbekezds"/>
         <w:numPr>
           <w:ilvl w:val="0"/>
-          <w:numId w:val="4"/>
+          <w:numId w:val="7"/>
         </w:numPr>
-        <w:spacing w:before="240" w:after="240" w:line="360" w:lineRule="auto"/>
-        <w:jc w:val="both"/>
-        <w:rPr>
-          <w:rFonts w:cs="Times New Roman"/>
-          <w:szCs w:val="24"/>
-        </w:rPr>
-      </w:pPr>
-      <w:r>
-        <w:rPr>
-          <w:rFonts w:cs="Times New Roman"/>
-          <w:szCs w:val="24"/>
-        </w:rPr>
-        <w:t>Pincér</w:t>
-      </w:r>
-    </w:p>
-    <w:p>
-      <w:pPr>
-        <w:pStyle w:val="Listaszerbekezds"/>
-        <w:numPr>
-          <w:ilvl w:val="1"/>
-          <w:numId w:val="4"/>
-        </w:numPr>
-        <w:spacing w:before="240" w:after="240" w:line="360" w:lineRule="auto"/>
-        <w:jc w:val="both"/>
-        <w:rPr>
-          <w:rFonts w:cs="Times New Roman"/>
-          <w:szCs w:val="24"/>
-        </w:rPr>
-      </w:pPr>
-      <w:r>
-        <w:rPr>
-          <w:rFonts w:cs="Times New Roman"/>
-          <w:szCs w:val="24"/>
-        </w:rPr>
-        <w:t>Csak a pincérekhez tartozó</w:t>
-      </w:r>
-      <w:r>
-        <w:rPr>
-          <w:rFonts w:cs="Times New Roman"/>
-          <w:szCs w:val="24"/>
-        </w:rPr>
-        <w:t xml:space="preserve"> rouet-okat éri el, vagyis a(z):</w:t>
-      </w:r>
-    </w:p>
-    <w:p>
-      <w:pPr>
-        <w:pStyle w:val="Listaszerbekezds"/>
-        <w:numPr>
-          <w:ilvl w:val="2"/>
-          <w:numId w:val="4"/>
-        </w:numPr>
-        <w:spacing w:before="240" w:after="240" w:line="360" w:lineRule="auto"/>
-        <w:jc w:val="both"/>
-        <w:rPr>
-          <w:rFonts w:cs="Times New Roman"/>
-          <w:szCs w:val="24"/>
-        </w:rPr>
-      </w:pPr>
-      <w:r>
-        <w:rPr>
-          <w:rFonts w:cs="Times New Roman"/>
-          <w:szCs w:val="24"/>
-        </w:rPr>
-        <w:t>Étel kategóriákat,</w:t>
-      </w:r>
-    </w:p>
-    <w:p>
-      <w:pPr>
-        <w:pStyle w:val="Listaszerbekezds"/>
-        <w:numPr>
-          <w:ilvl w:val="2"/>
-          <w:numId w:val="4"/>
-        </w:numPr>
-        <w:spacing w:before="240" w:after="240" w:line="360" w:lineRule="auto"/>
-        <w:jc w:val="both"/>
-        <w:rPr>
-          <w:rFonts w:cs="Times New Roman"/>
-          <w:szCs w:val="24"/>
-        </w:rPr>
-      </w:pPr>
-      <w:r>
-        <w:rPr>
-          <w:rFonts w:cs="Times New Roman"/>
-          <w:szCs w:val="24"/>
-        </w:rPr>
-        <w:lastRenderedPageBreak/>
-        <w:t>Étel fajtákat,</w:t>
-      </w:r>
-    </w:p>
-    <w:p>
-      <w:pPr>
-        <w:pStyle w:val="Listaszerbekezds"/>
-        <w:numPr>
-          <w:ilvl w:val="2"/>
-          <w:numId w:val="4"/>
-        </w:numPr>
-        <w:spacing w:before="240" w:after="240" w:line="360" w:lineRule="auto"/>
-        <w:jc w:val="both"/>
-        <w:rPr>
-          <w:rFonts w:cs="Times New Roman"/>
-          <w:szCs w:val="24"/>
-        </w:rPr>
-      </w:pPr>
-      <w:r>
-        <w:rPr>
-          <w:rFonts w:cs="Times New Roman"/>
-          <w:szCs w:val="24"/>
-        </w:rPr>
-        <w:t>Nyitvatartási időt,</w:t>
-      </w:r>
-    </w:p>
-    <w:p>
-      <w:pPr>
-        <w:pStyle w:val="Listaszerbekezds"/>
-        <w:numPr>
-          <w:ilvl w:val="2"/>
-          <w:numId w:val="4"/>
-        </w:numPr>
-        <w:spacing w:before="240" w:after="240" w:line="360" w:lineRule="auto"/>
-        <w:jc w:val="both"/>
-        <w:rPr>
-          <w:rFonts w:cs="Times New Roman"/>
-          <w:szCs w:val="24"/>
-        </w:rPr>
-      </w:pPr>
-      <w:r>
-        <w:rPr>
-          <w:rFonts w:cs="Times New Roman"/>
-          <w:szCs w:val="24"/>
-        </w:rPr>
-        <w:t>Rendeléseket,</w:t>
-      </w:r>
-    </w:p>
-    <w:p>
-      <w:pPr>
-        <w:pStyle w:val="Listaszerbekezds"/>
-        <w:numPr>
-          <w:ilvl w:val="2"/>
-          <w:numId w:val="4"/>
-        </w:numPr>
-        <w:spacing w:before="240" w:after="240" w:line="360" w:lineRule="auto"/>
-        <w:jc w:val="both"/>
-        <w:rPr>
-          <w:rFonts w:cs="Times New Roman"/>
-          <w:szCs w:val="24"/>
-        </w:rPr>
-      </w:pPr>
-      <w:r>
-        <w:rPr>
-          <w:rFonts w:cs="Times New Roman"/>
-          <w:szCs w:val="24"/>
-        </w:rPr>
-        <w:t>Asztal foglalásokat</w:t>
+        <w:spacing w:before="120" w:line="360" w:lineRule="auto"/>
+        <w:jc w:val="both"/>
+        <w:rPr>
+          <w:rFonts w:cs="Times New Roman"/>
+          <w:szCs w:val="24"/>
+        </w:rPr>
+      </w:pPr>
+      <w:r>
+        <w:rPr>
+          <w:rFonts w:cs="Times New Roman"/>
+          <w:b/>
+          <w:bCs/>
+          <w:szCs w:val="24"/>
+        </w:rPr>
+        <w:t>RAM</w:t>
+      </w:r>
+      <w:r>
+        <w:rPr>
+          <w:rFonts w:cs="Times New Roman"/>
+          <w:szCs w:val="24"/>
+        </w:rPr>
+        <w:t>: 4GB 1600Mhz vagy jobb</w:t>
       </w:r>
     </w:p>
     <w:p>
@@ -7139,254 +6751,68 @@
         <w:pStyle w:val="Listaszerbekezds"/>
         <w:numPr>
           <w:ilvl w:val="0"/>
-          <w:numId w:val="4"/>
+          <w:numId w:val="7"/>
         </w:numPr>
-        <w:spacing w:before="240" w:after="240" w:line="360" w:lineRule="auto"/>
-        <w:jc w:val="both"/>
-        <w:rPr>
-          <w:rFonts w:cs="Times New Roman"/>
-          <w:szCs w:val="24"/>
-        </w:rPr>
-      </w:pPr>
-      <w:r>
-        <w:rPr>
-          <w:rFonts w:cs="Times New Roman"/>
-          <w:szCs w:val="24"/>
-        </w:rPr>
-        <w:t>Szakács</w:t>
-      </w:r>
-    </w:p>
-    <w:p>
-      <w:pPr>
-        <w:spacing w:before="240" w:after="240" w:line="360" w:lineRule="auto"/>
-        <w:jc w:val="both"/>
-        <w:rPr>
-          <w:rFonts w:cs="Times New Roman"/>
-          <w:szCs w:val="24"/>
-        </w:rPr>
-      </w:pPr>
-    </w:p>
-    <w:p>
-      <w:pPr>
-        <w:spacing w:before="240" w:after="240" w:line="360" w:lineRule="auto"/>
-        <w:jc w:val="both"/>
-        <w:rPr>
-          <w:rFonts w:cs="Times New Roman"/>
-          <w:b/>
-          <w:szCs w:val="24"/>
-          <w:u w:val="single"/>
-        </w:rPr>
-      </w:pPr>
-      <w:r>
-        <w:rPr>
-          <w:rFonts w:cs="Times New Roman"/>
-          <w:b/>
-          <w:szCs w:val="24"/>
-          <w:u w:val="single"/>
-        </w:rPr>
-        <w:t>Kezelőfelület</w:t>
-      </w:r>
-    </w:p>
-    <w:p>
-      <w:pPr>
-        <w:spacing w:before="240" w:after="240" w:line="360" w:lineRule="auto"/>
-        <w:jc w:val="both"/>
-        <w:rPr>
-          <w:rFonts w:cs="Times New Roman"/>
-          <w:szCs w:val="24"/>
-        </w:rPr>
-      </w:pPr>
-      <w:r>
-        <w:rPr>
-          <w:rFonts w:cs="Times New Roman"/>
-          <w:szCs w:val="24"/>
-        </w:rPr>
-        <w:t>Az étterem vezetőinek szánt felület ahol kezelni tudják az étterembe található ételeket és azoknak az árukat. Lehetőséget nyújt X időintervallumba tekintő visszamenőleges ellenőrzésre melyben megtekinthetők a rendelések asztalhoz, névhez és fizetési módszerhez köthetően.</w:t>
-      </w:r>
-    </w:p>
-    <w:p>
-      <w:pPr>
-        <w:spacing w:before="240" w:after="240" w:line="360" w:lineRule="auto"/>
-        <w:jc w:val="both"/>
-        <w:rPr>
-          <w:rFonts w:cs="Times New Roman"/>
-          <w:b/>
-          <w:szCs w:val="24"/>
-          <w:u w:val="single"/>
-        </w:rPr>
-      </w:pPr>
-      <w:r>
-        <w:rPr>
-          <w:rFonts w:cs="Times New Roman"/>
-          <w:szCs w:val="24"/>
-        </w:rPr>
-        <w:t xml:space="preserve"> </w:t>
-      </w:r>
-      <w:r>
-        <w:rPr>
-          <w:rFonts w:cs="Times New Roman"/>
-          <w:b/>
-          <w:szCs w:val="24"/>
-          <w:u w:val="single"/>
-        </w:rPr>
-        <w:t>Alkalmazotti felület</w:t>
-      </w:r>
-    </w:p>
-    <w:p>
-      <w:pPr>
-        <w:spacing w:before="240" w:after="240" w:line="360" w:lineRule="auto"/>
-        <w:jc w:val="both"/>
-        <w:rPr>
-          <w:rFonts w:cs="Times New Roman"/>
-          <w:b/>
-          <w:szCs w:val="24"/>
-          <w:u w:val="single"/>
-        </w:rPr>
-      </w:pPr>
-      <w:r>
-        <w:rPr>
-          <w:rFonts w:cs="Times New Roman"/>
-          <w:szCs w:val="24"/>
-        </w:rPr>
-        <w:t>Az étterem alkalmazottainak szánt felület ahol kezelhetik az online foglalásokat, láthatják a jelenlegi foglalt asztalokat, ezzel egyszerűsítve az újonnan érkező, foglalással nem rendelkező vendék elhelyezését is. Ezenfelül a rendeléseket kezelhetik, felvehetnek és törölhetnek melyet követően tovább küldhetik a végleges rendeléseket a konyhai felületre elkészítésre.</w:t>
-      </w:r>
-    </w:p>
-    <w:p>
-      <w:pPr>
-        <w:spacing w:before="240" w:after="240" w:line="360" w:lineRule="auto"/>
-        <w:jc w:val="both"/>
-        <w:rPr>
-          <w:rFonts w:cs="Times New Roman"/>
-          <w:b/>
-          <w:szCs w:val="24"/>
-          <w:u w:val="single"/>
-        </w:rPr>
-      </w:pPr>
-      <w:r>
-        <w:rPr>
-          <w:rFonts w:cs="Times New Roman"/>
-          <w:b/>
-          <w:szCs w:val="24"/>
-          <w:u w:val="single"/>
-        </w:rPr>
-        <w:t>Konyhai felület</w:t>
-      </w:r>
-    </w:p>
-    <w:p>
-      <w:pPr>
-        <w:spacing w:before="240" w:after="240" w:line="360" w:lineRule="auto"/>
-        <w:jc w:val="both"/>
-        <w:rPr>
-          <w:rFonts w:cs="Times New Roman"/>
-          <w:szCs w:val="24"/>
-        </w:rPr>
-      </w:pPr>
-      <w:r>
-        <w:rPr>
-          <w:rFonts w:cs="Times New Roman"/>
-          <w:szCs w:val="24"/>
-        </w:rPr>
-        <w:t xml:space="preserve"> A konyhai séfek számára fenttartott felület melyen követhetik a már elkészült és a még elkészítésre váró rendeléseket az esetleges egyéb hozzáfűzésekkel (xy nélkül kért xy etc.). Egy gombnyomásra áthelyezhetik az ételeket elkészült állapotba, jelezve a pincéreknek a kiszolgálás szükségességét. Egy egyszerű, de létfontosságú felület.</w:t>
-      </w:r>
-    </w:p>
-    <w:p>
-      <w:pPr>
-        <w:spacing w:before="240" w:after="240" w:line="360" w:lineRule="auto"/>
-        <w:jc w:val="both"/>
-        <w:rPr>
-          <w:rFonts w:cs="Times New Roman"/>
-          <w:b/>
-          <w:szCs w:val="24"/>
-          <w:u w:val="single"/>
-        </w:rPr>
-      </w:pPr>
-      <w:r>
-        <w:rPr>
-          <w:rFonts w:cs="Times New Roman"/>
-          <w:b/>
-          <w:szCs w:val="24"/>
-          <w:u w:val="single"/>
-        </w:rPr>
-        <w:t>Fizetési felület</w:t>
-      </w:r>
-    </w:p>
-    <w:p>
-      <w:pPr>
-        <w:spacing w:before="240" w:after="240" w:line="360" w:lineRule="auto"/>
-        <w:jc w:val="both"/>
-        <w:rPr>
-          <w:rFonts w:cs="Times New Roman"/>
-          <w:szCs w:val="24"/>
-        </w:rPr>
-      </w:pPr>
-      <w:r>
-        <w:rPr>
-          <w:rFonts w:cs="Times New Roman"/>
-          <w:szCs w:val="24"/>
-        </w:rPr>
-        <w:t>Biztosítja a fizetendő összeg kimutatását asztalhoz és névhez kötve, egy részletes „nyugtát” biztosítva a rendelt ételekről, italokról a hozzájuk tartozó megjegyzésekkel. Fizetést követően az adatbázisban eltárolja a fizetett termékeket szintén asztalhoz és névhez kötve a fizetés időpontjával.</w:t>
-      </w:r>
-    </w:p>
-    <w:p>
-      <w:pPr>
-        <w:spacing w:before="240" w:after="240" w:line="360" w:lineRule="auto"/>
-        <w:jc w:val="both"/>
-        <w:rPr>
-          <w:rFonts w:cs="Times New Roman"/>
-          <w:b/>
-          <w:szCs w:val="24"/>
-          <w:u w:val="single"/>
-        </w:rPr>
-      </w:pPr>
-      <w:r>
-        <w:rPr>
-          <w:rFonts w:cs="Times New Roman"/>
-          <w:b/>
-          <w:szCs w:val="24"/>
-          <w:u w:val="single"/>
-        </w:rPr>
-        <w:lastRenderedPageBreak/>
-        <w:t>Étterem weboldal (Csak vizsgára)</w:t>
-      </w:r>
-    </w:p>
-    <w:p>
-      <w:pPr>
-        <w:spacing w:before="240" w:after="240" w:line="360" w:lineRule="auto"/>
-        <w:jc w:val="both"/>
-        <w:rPr>
-          <w:rFonts w:cs="Times New Roman"/>
-          <w:szCs w:val="24"/>
-        </w:rPr>
-      </w:pPr>
-      <w:r>
-        <w:rPr>
-          <w:rFonts w:cs="Times New Roman"/>
-          <w:szCs w:val="24"/>
-        </w:rPr>
-        <w:t>Az online asztalfoglalás és étlap megtekintésére szánt egyszerűsített weboldal amely alkalmas a fentebb említett funkciók tesztelésére és bemutatására.</w:t>
-      </w:r>
-    </w:p>
-    <w:p>
-      <w:pPr>
-        <w:spacing w:before="240" w:after="240" w:line="360" w:lineRule="auto"/>
-        <w:jc w:val="both"/>
-        <w:rPr>
-          <w:rFonts w:cs="Times New Roman"/>
-          <w:szCs w:val="24"/>
-        </w:rPr>
-      </w:pPr>
-      <w:bookmarkStart w:id="9" w:name="_ewe4ko9ax23i" w:colFirst="0" w:colLast="0"/>
-      <w:bookmarkStart w:id="10" w:name="_byudsiuay10k" w:colFirst="0" w:colLast="0"/>
-      <w:bookmarkEnd w:id="9"/>
-      <w:bookmarkEnd w:id="10"/>
+        <w:spacing w:before="120" w:line="360" w:lineRule="auto"/>
+        <w:jc w:val="both"/>
+        <w:rPr>
+          <w:rFonts w:cs="Times New Roman"/>
+          <w:szCs w:val="24"/>
+        </w:rPr>
+      </w:pPr>
+      <w:r>
+        <w:rPr>
+          <w:rFonts w:cs="Times New Roman"/>
+          <w:b/>
+          <w:bCs/>
+          <w:szCs w:val="24"/>
+        </w:rPr>
+        <w:t>Tárhely</w:t>
+      </w:r>
+      <w:r>
+        <w:rPr>
+          <w:rFonts w:cs="Times New Roman"/>
+          <w:szCs w:val="24"/>
+        </w:rPr>
+        <w:t>: ~50MB szabad tárhely</w:t>
+      </w:r>
+    </w:p>
+    <w:p>
+      <w:pPr>
+        <w:spacing w:before="120" w:line="360" w:lineRule="auto"/>
+        <w:ind w:firstLine="360"/>
+        <w:jc w:val="both"/>
+        <w:rPr>
+          <w:rFonts w:cs="Times New Roman"/>
+          <w:szCs w:val="24"/>
+        </w:rPr>
+      </w:pPr>
+      <w:r>
+        <w:rPr>
+          <w:rFonts w:cs="Times New Roman"/>
+          <w:szCs w:val="24"/>
+        </w:rPr>
+        <w:t>Az applikáció ezekkel a hardverekkel rendelkező gépeken lett kipróbálva, és tesztelve, így legalacsonyabb hardveres követelményeket ezeken az adatokon kívül nem tudunk szolgáltatni, viszont a projekt és az alkalmazás természetéből, felépítéséből, és kivitelezéséből fakadóan nagy valószínűséggel ennél alacsonyabb hardveres</w:t>
+      </w:r>
+      <w:r>
+        <w:rPr>
+          <w:rFonts w:cs="Times New Roman"/>
+          <w:szCs w:val="24"/>
+        </w:rPr>
+        <w:t xml:space="preserve"> specifikációkkal ellátott eszközökön is kifogástalanul futna.</w:t>
+      </w:r>
     </w:p>
     <w:sectPr>
       <w:headerReference w:type="default" r:id="rId22"/>
       <w:footerReference w:type="default" r:id="rId23"/>
+      <w:headerReference w:type="first" r:id="rId24"/>
+      <w:footerReference w:type="first" r:id="rId25"/>
       <w:pgSz w:w="11909" w:h="16834"/>
       <w:pgMar w:top="1440" w:right="1440" w:bottom="1440" w:left="1440" w:header="720" w:footer="720" w:gutter="0"/>
       <w:pgNumType w:start="1"/>
       <w:cols w:space="708"/>
+      <w:titlePg/>
+      <w:docGrid w:linePitch="326"/>
     </w:sectPr>
   </w:body>
 </w:document>
@@ -7443,7 +6869,57 @@
             <w:szCs w:val="28"/>
           </w:rPr>
           <w:pict w14:anchorId="7A4052E7">
-            <v:rect id="_x0000_i1088" style="width:451.45pt;height:1pt" o:hralign="center" o:hrstd="t" o:hrnoshade="t" o:hr="t" fillcolor="#00a6a4" stroked="f"/>
+            <v:rect id="_x0000_i1116" style="width:451.45pt;height:1pt" o:hralign="center" o:hrstd="t" o:hrnoshade="t" o:hr="t" fillcolor="#00a6a4" stroked="f"/>
+          </w:pict>
+        </w:r>
+        <w:r>
+          <w:fldChar w:fldCharType="begin"/>
+        </w:r>
+        <w:r>
+          <w:instrText>PAGE   \* MERGEFORMAT</w:instrText>
+        </w:r>
+        <w:r>
+          <w:fldChar w:fldCharType="separate"/>
+        </w:r>
+        <w:r>
+          <w:t>2</w:t>
+        </w:r>
+        <w:r>
+          <w:fldChar w:fldCharType="end"/>
+        </w:r>
+      </w:p>
+    </w:sdtContent>
+  </w:sdt>
+</w:ftr>
+</file>
+
+<file path=word/footer2.xml><?xml version="1.0" encoding="utf-8"?>
+<w:ftr xmlns:wpc="http://schemas.microsoft.com/office/word/2010/wordprocessingCanvas" xmlns:cx="http://schemas.microsoft.com/office/drawing/2014/chartex" xmlns:cx1="http://schemas.microsoft.com/office/drawing/2015/9/8/chartex" xmlns:cx2="http://schemas.microsoft.com/office/drawing/2015/10/21/chartex" xmlns:cx3="http://schemas.microsoft.com/office/drawing/2016/5/9/chartex" xmlns:cx4="http://schemas.microsoft.com/office/drawing/2016/5/10/chartex" xmlns:cx5="http://schemas.microsoft.com/office/drawing/2016/5/11/chartex" xmlns:cx6="http://schemas.microsoft.com/office/drawing/2016/5/12/chartex" xmlns:cx7="http://schemas.microsoft.com/office/drawing/2016/5/13/chartex" xmlns:cx8="http://schemas.microsoft.com/office/drawing/2016/5/14/chartex" xmlns:mc="http://schemas.openxmlformats.org/markup-compatibility/2006" xmlns:aink="http://schemas.microsoft.com/office/drawing/2016/ink" xmlns:am3d="http://schemas.microsoft.com/office/drawing/2017/model3d" xmlns:o="urn:schemas-microsoft-com:office:office" xmlns:oel="http://schemas.microsoft.com/office/2019/extlst" xmlns:r="http://schemas.openxmlformats.org/officeDocument/2006/relationships" xmlns:m="http://schemas.openxmlformats.org/officeDocument/2006/math" xmlns:v="urn:schemas-microsoft-com:vml" xmlns:wp14="http://schemas.microsoft.com/office/word/2010/wordprocessingDrawing" xmlns:wp="http://schemas.openxmlformats.org/drawingml/2006/wordprocessingDrawing" xmlns:w10="urn:schemas-microsoft-com:office:word" xmlns:w="http://schemas.openxmlformats.org/wordprocessingml/2006/main" xmlns:w14="http://schemas.microsoft.com/office/word/2010/wordml" xmlns:w15="http://schemas.microsoft.com/office/word/2012/wordml" xmlns:w16cex="http://schemas.microsoft.com/office/word/2018/wordml/cex" xmlns:w16cid="http://schemas.microsoft.com/office/word/2016/wordml/cid" xmlns:w16="http://schemas.microsoft.com/office/word/2018/wordml" xmlns:w16du="http://schemas.microsoft.com/office/word/2023/wordml/word16du" xmlns:w16sdtdh="http://schemas.microsoft.com/office/word/2020/wordml/sdtdatahash" xmlns:w16sdtfl="http://schemas.microsoft.com/office/word/2024/wordml/sdtformatlock" xmlns:w16se="http://schemas.microsoft.com/office/word/2015/wordml/symex" xmlns:wpg="http://schemas.microsoft.com/office/word/2010/wordprocessingGroup" xmlns:wpi="http://schemas.microsoft.com/office/word/2010/wordprocessingInk" xmlns:wne="http://schemas.microsoft.com/office/word/2006/wordml" xmlns:wps="http://schemas.microsoft.com/office/word/2010/wordprocessingShape" mc:Ignorable="w14 w15 w16se w16cid w16 w16cex w16sdtdh w16sdtfl w16du wp14">
+  <w:sdt>
+    <w:sdtPr>
+      <w:id w:val="-1912452212"/>
+      <w:docPartObj>
+        <w:docPartGallery w:val="Page Numbers (Bottom of Page)"/>
+        <w:docPartUnique/>
+      </w:docPartObj>
+    </w:sdtPr>
+    <w:sdtContent>
+      <w:p>
+        <w:pPr>
+          <w:pStyle w:val="llb"/>
+          <w:jc w:val="center"/>
+        </w:pPr>
+        <w:r>
+          <w:rPr>
+            <w:rFonts w:ascii="Inter" w:hAnsi="Inter"/>
+            <w:b/>
+            <w:bCs/>
+            <w:color w:val="00A6A4"/>
+            <w:sz w:val="28"/>
+            <w:szCs w:val="28"/>
+          </w:rPr>
+          <w:pict w14:anchorId="2AD86A27">
+            <v:rect id="_x0000_i1117" style="width:451.45pt;height:1pt" o:hralign="center" o:hrstd="t" o:hrnoshade="t" o:hr="t" fillcolor="#00a6a4" stroked="f"/>
           </w:pict>
         </w:r>
         <w:r>
@@ -7526,7 +7002,7 @@
           <wp:extent cx="516048" cy="457200"/>
           <wp:effectExtent l="0" t="0" r="0" b="0"/>
           <wp:wrapNone/>
-          <wp:docPr id="297318794" name="image1.png" descr="A black circle with a drink in it&#10;&#10;AI-generated content may be incorrect."/>
+          <wp:docPr id="785288769" name="image1.png" descr="A black circle with a drink in it&#10;&#10;AI-generated content may be incorrect."/>
           <wp:cNvGraphicFramePr/>
           <a:graphic xmlns:a="http://schemas.openxmlformats.org/drawingml/2006/main">
             <a:graphicData uri="http://schemas.openxmlformats.org/drawingml/2006/picture">
@@ -7721,7 +7197,7 @@
         <w:color w:val="00A6A4"/>
         <w:szCs w:val="24"/>
       </w:rPr>
-      <w:t>A program funkciói</w:t>
+      <w:t>Szükséges technikai eszközök</w:t>
     </w:r>
     <w:r>
       <w:rPr>
@@ -7757,9 +7233,106 @@
         <w:szCs w:val="28"/>
       </w:rPr>
       <w:pict w14:anchorId="2FC83598">
-        <v:rect id="_x0000_i1047" style="width:451.45pt;height:1pt" o:hralign="center" o:hrstd="t" o:hrnoshade="t" o:hr="t" fillcolor="#00a6a4" stroked="f"/>
+        <v:rect id="_x0000_i1115" style="width:451.45pt;height:1pt" o:hralign="center" o:hrstd="t" o:hrnoshade="t" o:hr="t" fillcolor="#00a6a4" stroked="f"/>
       </w:pict>
     </w:r>
+  </w:p>
+</w:hdr>
+</file>
+
+<file path=word/header2.xml><?xml version="1.0" encoding="utf-8"?>
+<w:hdr xmlns:wpc="http://schemas.microsoft.com/office/word/2010/wordprocessingCanvas" xmlns:cx="http://schemas.microsoft.com/office/drawing/2014/chartex" xmlns:cx1="http://schemas.microsoft.com/office/drawing/2015/9/8/chartex" xmlns:cx2="http://schemas.microsoft.com/office/drawing/2015/10/21/chartex" xmlns:cx3="http://schemas.microsoft.com/office/drawing/2016/5/9/chartex" xmlns:cx4="http://schemas.microsoft.com/office/drawing/2016/5/10/chartex" xmlns:cx5="http://schemas.microsoft.com/office/drawing/2016/5/11/chartex" xmlns:cx6="http://schemas.microsoft.com/office/drawing/2016/5/12/chartex" xmlns:cx7="http://schemas.microsoft.com/office/drawing/2016/5/13/chartex" xmlns:cx8="http://schemas.microsoft.com/office/drawing/2016/5/14/chartex" xmlns:mc="http://schemas.openxmlformats.org/markup-compatibility/2006" xmlns:aink="http://schemas.microsoft.com/office/drawing/2016/ink" xmlns:am3d="http://schemas.microsoft.com/office/drawing/2017/model3d" xmlns:o="urn:schemas-microsoft-com:office:office" xmlns:oel="http://schemas.microsoft.com/office/2019/extlst" xmlns:r="http://schemas.openxmlformats.org/officeDocument/2006/relationships" xmlns:m="http://schemas.openxmlformats.org/officeDocument/2006/math" xmlns:v="urn:schemas-microsoft-com:vml" xmlns:wp14="http://schemas.microsoft.com/office/word/2010/wordprocessingDrawing" xmlns:wp="http://schemas.openxmlformats.org/drawingml/2006/wordprocessingDrawing" xmlns:w10="urn:schemas-microsoft-com:office:word" xmlns:w="http://schemas.openxmlformats.org/wordprocessingml/2006/main" xmlns:w14="http://schemas.microsoft.com/office/word/2010/wordml" xmlns:w15="http://schemas.microsoft.com/office/word/2012/wordml" xmlns:w16cex="http://schemas.microsoft.com/office/word/2018/wordml/cex" xmlns:w16cid="http://schemas.microsoft.com/office/word/2016/wordml/cid" xmlns:w16="http://schemas.microsoft.com/office/word/2018/wordml" xmlns:w16du="http://schemas.microsoft.com/office/word/2023/wordml/word16du" xmlns:w16sdtdh="http://schemas.microsoft.com/office/word/2020/wordml/sdtdatahash" xmlns:w16sdtfl="http://schemas.microsoft.com/office/word/2024/wordml/sdtformatlock" xmlns:w16se="http://schemas.microsoft.com/office/word/2015/wordml/symex" xmlns:wpg="http://schemas.microsoft.com/office/word/2010/wordprocessingGroup" xmlns:wpi="http://schemas.microsoft.com/office/word/2010/wordprocessingInk" xmlns:wne="http://schemas.microsoft.com/office/word/2006/wordml" xmlns:wps="http://schemas.microsoft.com/office/word/2010/wordprocessingShape" mc:Ignorable="w14 w15 w16se w16cid w16 w16cex w16sdtdh w16sdtfl w16du wp14">
+  <w:p>
+    <w:r>
+      <w:rPr>
+        <w:rFonts w:ascii="Inter" w:hAnsi="Inter"/>
+        <w:b/>
+        <w:bCs/>
+        <w:sz w:val="28"/>
+        <w:szCs w:val="28"/>
+      </w:rPr>
+      <w:drawing>
+        <wp:anchor distT="0" distB="0" distL="114300" distR="114300" simplePos="0" relativeHeight="251661312" behindDoc="0" locked="0" layoutInCell="1" allowOverlap="1" wp14:anchorId="0F93877A" wp14:editId="29C10B4B">
+          <wp:simplePos x="0" y="0"/>
+          <wp:positionH relativeFrom="leftMargin">
+            <wp:align>right</wp:align>
+          </wp:positionH>
+          <wp:positionV relativeFrom="paragraph">
+            <wp:posOffset>-120015</wp:posOffset>
+          </wp:positionV>
+          <wp:extent cx="516048" cy="457200"/>
+          <wp:effectExtent l="0" t="0" r="0" b="0"/>
+          <wp:wrapNone/>
+          <wp:docPr id="1731218380" name="image1.png" descr="A black circle with a drink in it&#10;&#10;AI-generated content may be incorrect."/>
+          <wp:cNvGraphicFramePr/>
+          <a:graphic xmlns:a="http://schemas.openxmlformats.org/drawingml/2006/main">
+            <a:graphicData uri="http://schemas.openxmlformats.org/drawingml/2006/picture">
+              <pic:pic xmlns:pic="http://schemas.openxmlformats.org/drawingml/2006/picture">
+                <pic:nvPicPr>
+                  <pic:cNvPr id="297318794" name="image1.png" descr="A black circle with a drink in it&#10;&#10;AI-generated content may be incorrect."/>
+                  <pic:cNvPicPr/>
+                </pic:nvPicPr>
+                <pic:blipFill>
+                  <a:blip r:embed="rId1">
+                    <a:extLst>
+                      <a:ext uri="{28A0092B-C50C-407E-A947-70E740481C1C}">
+                        <a14:useLocalDpi xmlns:a14="http://schemas.microsoft.com/office/drawing/2010/main" val="0"/>
+                      </a:ext>
+                    </a:extLst>
+                  </a:blip>
+                  <a:srcRect/>
+                  <a:stretch>
+                    <a:fillRect/>
+                  </a:stretch>
+                </pic:blipFill>
+                <pic:spPr>
+                  <a:xfrm>
+                    <a:off x="0" y="0"/>
+                    <a:ext cx="516048" cy="457200"/>
+                  </a:xfrm>
+                  <a:prstGeom prst="rect">
+                    <a:avLst/>
+                  </a:prstGeom>
+                  <a:ln/>
+                </pic:spPr>
+              </pic:pic>
+            </a:graphicData>
+          </a:graphic>
+          <wp14:sizeRelH relativeFrom="margin">
+            <wp14:pctWidth>0</wp14:pctWidth>
+          </wp14:sizeRelH>
+          <wp14:sizeRelV relativeFrom="margin">
+            <wp14:pctHeight>0</wp14:pctHeight>
+          </wp14:sizeRelV>
+        </wp:anchor>
+      </w:drawing>
+    </w:r>
+    <w:r>
+      <w:rPr>
+        <w:rFonts w:ascii="Inter" w:hAnsi="Inter"/>
+        <w:b/>
+        <w:bCs/>
+        <w:sz w:val="28"/>
+        <w:szCs w:val="28"/>
+      </w:rPr>
+      <w:t>Plate</w:t>
+    </w:r>
+    <w:r>
+      <w:rPr>
+        <w:rFonts w:ascii="Inter" w:hAnsi="Inter"/>
+        <w:b/>
+        <w:bCs/>
+        <w:color w:val="00A6A4"/>
+        <w:sz w:val="28"/>
+        <w:szCs w:val="28"/>
+      </w:rPr>
+      <w:t>Mate</w:t>
+    </w:r>
+  </w:p>
+  <w:p>
+    <w:pPr>
+      <w:pStyle w:val="lfej"/>
+    </w:pPr>
   </w:p>
 </w:hdr>
 </file>

</xml_diff>

<commit_message>
Wrote even more documentation
</commit_message>
<xml_diff>
--- a/docs/currentPlateMate.docx
+++ b/docs/currentPlateMate.docx
@@ -1939,21 +1939,7 @@
                 <w:rStyle w:val="Hiperhivatkozs"/>
                 <w:noProof/>
               </w:rPr>
-              <w:t>Technikai adato</w:t>
-            </w:r>
-            <w:r>
-              <w:rPr>
-                <w:rStyle w:val="Hiperhivatkozs"/>
-                <w:noProof/>
-              </w:rPr>
-              <w:t>k</w:t>
-            </w:r>
-            <w:r>
-              <w:rPr>
-                <w:rStyle w:val="Hiperhivatkozs"/>
-                <w:noProof/>
-              </w:rPr>
-              <w:t xml:space="preserve"> Mobileszközökhöz</w:t>
+              <w:t>Technikai adatok Mobileszközökhöz</w:t>
             </w:r>
             <w:r>
               <w:rPr>
@@ -2475,23 +2461,7 @@
           <w:rFonts w:cs="Times New Roman"/>
           <w:color w:val="00A6A4"/>
         </w:rPr>
-        <w:t xml:space="preserve">Hibásan, vagy nem megfelelően lett felépítve </w:t>
-      </w:r>
-      <w:proofErr w:type="gramStart"/>
-      <w:r>
-        <w:rPr>
-          <w:rFonts w:cs="Times New Roman"/>
-          <w:color w:val="00A6A4"/>
-        </w:rPr>
-        <w:t>a .env</w:t>
-      </w:r>
-      <w:proofErr w:type="gramEnd"/>
-      <w:r>
-        <w:rPr>
-          <w:rFonts w:cs="Times New Roman"/>
-          <w:color w:val="00A6A4"/>
-        </w:rPr>
-        <w:t xml:space="preserve"> file.</w:t>
+        <w:t>Hibásan, vagy nem megfelelően lett felépítve a .env file.</w:t>
       </w:r>
     </w:p>
     <w:p>
@@ -4989,15 +4959,7 @@
         <w:t>login</w:t>
       </w:r>
       <w:r>
-        <w:t xml:space="preserve"> függvény először ellenőrzi, hogy van-e érvényes munkamenet, és ha nincs, akkor a felhasználó hitelesítő adatait ellenőrzi, JSON Web Tokent generál számára, és azt </w:t>
-      </w:r>
-      <w:proofErr w:type="gramStart"/>
-      <w:r>
-        <w:t>sütikben</w:t>
-      </w:r>
-      <w:proofErr w:type="gramEnd"/>
-      <w:r>
-        <w:t xml:space="preserve"> tárolja. </w:t>
+        <w:t xml:space="preserve"> függvény először ellenőrzi, hogy van-e érvényes munkamenet, és ha nincs, akkor a felhasználó hitelesítő adatait ellenőrzi, JSON Web Tokent generál számára, és azt sütikben tárolja. </w:t>
       </w:r>
     </w:p>
     <w:p>
@@ -5624,23 +5586,7 @@
           <w:rFonts w:cs="Times New Roman"/>
           <w:szCs w:val="24"/>
         </w:rPr>
-        <w:t xml:space="preserve">Mivel az API végpontok aszinkron műveleteket végeznek (adatbázis műveletek, HTTP kérések), a tesztek aszinkron módon lettek megírva, és </w:t>
-      </w:r>
-      <w:proofErr w:type="gramStart"/>
-      <w:r>
-        <w:rPr>
-          <w:rFonts w:cs="Times New Roman"/>
-          <w:szCs w:val="24"/>
-        </w:rPr>
-        <w:t>a</w:t>
-      </w:r>
-      <w:proofErr w:type="gramEnd"/>
-      <w:r>
-        <w:rPr>
-          <w:rFonts w:cs="Times New Roman"/>
-          <w:szCs w:val="24"/>
-        </w:rPr>
-        <w:t xml:space="preserve"> async/await szintaxist alkalmazzuk a megfelelő válaszok megvárására és az ellenőrzések végrehajtására.</w:t>
+        <w:t>Mivel az API végpontok aszinkron műveleteket végeznek (adatbázis műveletek, HTTP kérések), a tesztek aszinkron módon lettek megírva, és a async/await szintaxist alkalmazzuk a megfelelő válaszok megvárására és az ellenőrzések végrehajtására.</w:t>
       </w:r>
     </w:p>
     <w:p>
@@ -7513,13 +7459,13 @@
       <w:pPr>
         <w:pStyle w:val="Cmsor2"/>
       </w:pPr>
-      <w:bookmarkStart w:id="19" w:name="_Toc192058669"/>
-      <w:bookmarkStart w:id="20" w:name="_A_program_funkciói"/>
+      <w:bookmarkStart w:id="19" w:name="_A_program_funkciói"/>
+      <w:bookmarkStart w:id="20" w:name="_Toc192058669"/>
+      <w:bookmarkEnd w:id="19"/>
+      <w:r>
+        <w:t>A program funkciói</w:t>
+      </w:r>
       <w:bookmarkEnd w:id="20"/>
-      <w:r>
-        <w:t>A program funkciói</w:t>
-      </w:r>
-      <w:bookmarkEnd w:id="19"/>
     </w:p>
     <w:p>
       <w:pPr>
@@ -7963,8 +7909,6 @@
     <w:p>
       <w:r>
         <w:tab/>
-      </w:r>
-      <w:r>
         <w:t xml:space="preserve">A futtatás során a </w:t>
       </w:r>
       <w:hyperlink w:anchor="_Technikai_Információk" w:history="1">
@@ -7973,31 +7917,11 @@
             <w:rStyle w:val="Hiperhivatkozs"/>
             <w:color w:val="00A6A4"/>
           </w:rPr>
-          <w:t>#Technikai Informác</w:t>
-        </w:r>
-        <w:r>
-          <w:rPr>
-            <w:rStyle w:val="Hiperhivatkozs"/>
-            <w:color w:val="00A6A4"/>
-          </w:rPr>
-          <w:t>i</w:t>
-        </w:r>
-        <w:r>
-          <w:rPr>
-            <w:rStyle w:val="Hiperhivatkozs"/>
-            <w:color w:val="00A6A4"/>
-          </w:rPr>
-          <w:t>ók</w:t>
+          <w:t>#Technikai Információk</w:t>
         </w:r>
       </w:hyperlink>
       <w:r>
-        <w:t xml:space="preserve"> részben leírt specifikációkkal teszteltük és futtattuk az applikációt. Azokkal a verziókkal mi biztosítjuk, hogy az applikáció kifogástalanul működni fog. Nagy valószínűséggel működni fog a PlateMate az újabb verziókon is, viszont, ha nem, úgy kérjük használják a megadott</w:t>
-      </w:r>
-      <w:r>
-        <w:t>, régebbi</w:t>
-      </w:r>
-      <w:r>
-        <w:t xml:space="preserve"> verziót.</w:t>
+        <w:t xml:space="preserve"> részben leírt specifikációkkal teszteltük és futtattuk az applikációt. Azokkal a verziókkal mi biztosítjuk, hogy az applikáció kifogástalanul működni fog. Nagy valószínűséggel működni fog a PlateMate az újabb verziókon is, viszont, ha nem, úgy kérjük használják a megadott, régebbi verziót.</w:t>
       </w:r>
     </w:p>
     <w:p>
@@ -8185,19 +8109,7 @@
           <w:rPr>
             <w:rStyle w:val="Hiperhivatkozs"/>
           </w:rPr>
-          <w:t>https://www.apachefrie</w:t>
-        </w:r>
-        <w:r>
-          <w:rPr>
-            <w:rStyle w:val="Hiperhivatkozs"/>
-          </w:rPr>
-          <w:t>n</w:t>
-        </w:r>
-        <w:r>
-          <w:rPr>
-            <w:rStyle w:val="Hiperhivatkozs"/>
-          </w:rPr>
-          <w:t>ds.org</w:t>
+          <w:t>https://www.apachefriends.org</w:t>
         </w:r>
       </w:hyperlink>
     </w:p>
@@ -8440,19 +8352,7 @@
           <w:rPr>
             <w:rStyle w:val="Hiperhivatkozs"/>
           </w:rPr>
-          <w:t>http://localho</w:t>
-        </w:r>
-        <w:r>
-          <w:rPr>
-            <w:rStyle w:val="Hiperhivatkozs"/>
-          </w:rPr>
-          <w:t>s</w:t>
-        </w:r>
-        <w:r>
-          <w:rPr>
-            <w:rStyle w:val="Hiperhivatkozs"/>
-          </w:rPr>
-          <w:t>t/phpmyadmin/</w:t>
+          <w:t>http://localhost/phpmyadmin/</w:t>
         </w:r>
       </w:hyperlink>
     </w:p>
@@ -9088,10 +8988,7 @@
         <w:t>PlateMate</w:t>
       </w:r>
       <w:r>
-        <w:t xml:space="preserve"> </w:t>
-      </w:r>
-      <w:r>
-        <w:t>/</w:t>
+        <w:t xml:space="preserve"> /</w:t>
       </w:r>
     </w:p>
     <w:p>
@@ -9879,19 +9776,21 @@
         <w:pStyle w:val="Cmsor3"/>
       </w:pPr>
       <w:r>
-        <w:t>A rendszer főbb részei</w:t>
+        <w:t>Az alkalmazás</w:t>
+      </w:r>
+      <w:r>
+        <w:t xml:space="preserve"> főbb részei</w:t>
       </w:r>
     </w:p>
     <w:p>
       <w:r>
         <w:tab/>
-        <w:t>A rendszer</w:t>
-      </w:r>
-      <w:r>
-        <w:t xml:space="preserve"> </w:t>
-      </w:r>
-      <w:r>
-        <w:t xml:space="preserve">főbb részei tartalmazza az összes </w:t>
+      </w:r>
+      <w:r>
+        <w:t>Ez a rész</w:t>
+      </w:r>
+      <w:r>
+        <w:t xml:space="preserve"> tartalmazza az összes </w:t>
       </w:r>
       <w:r>
         <w:t>funkciót,</w:t>
@@ -9911,7 +9810,25 @@
         </w:r>
       </w:hyperlink>
       <w:r>
-        <w:t xml:space="preserve"> részben már lett részletesen jellemezve, és hogy hogyan lehet használni.</w:t>
+        <w:t xml:space="preserve"> részben már lett</w:t>
+      </w:r>
+      <w:r>
+        <w:t xml:space="preserve"> említve, csak</w:t>
+      </w:r>
+      <w:r>
+        <w:t xml:space="preserve"> </w:t>
+      </w:r>
+      <w:r>
+        <w:t xml:space="preserve">sokkal </w:t>
+      </w:r>
+      <w:r>
+        <w:t>részletese</w:t>
+      </w:r>
+      <w:r>
+        <w:t>bben</w:t>
+      </w:r>
+      <w:r>
+        <w:t xml:space="preserve"> jellemezve, és hogy hogyan lehet használni.</w:t>
       </w:r>
     </w:p>
     <w:p>
@@ -9951,7 +9868,22 @@
         </w:numPr>
       </w:pPr>
       <w:r>
-        <w:t>Új termékek hozzáadása az adatbázishoz.</w:t>
+        <w:t>A termékek adatainak kitöltése után a gombra kattintva akár azonnal is megtekinthetőek, kitörölhetőek, név szerint listázhatóak az ételek.</w:t>
+      </w:r>
+    </w:p>
+    <w:p>
+      <w:pPr>
+        <w:numPr>
+          <w:ilvl w:val="0"/>
+          <w:numId w:val="65"/>
+        </w:numPr>
+      </w:pPr>
+      <w:r>
+        <w:rPr>
+          <w:b/>
+          <w:bCs/>
+        </w:rPr>
+        <w:t>Kategóriák:</w:t>
       </w:r>
     </w:p>
     <w:p>
@@ -9962,13 +9894,22 @@
         </w:numPr>
       </w:pPr>
       <w:r>
-        <w:t xml:space="preserve">Meglévő termékek módosítása (név, </w:t>
-      </w:r>
-      <w:r>
-        <w:t>ár</w:t>
-      </w:r>
-      <w:r>
-        <w:t xml:space="preserve"> stb.).</w:t>
+        <w:t>Az új kategória nevének megadása után és a „Létrehozás” gombra nyomás után, szintén azonnal megtekinthetőek a kategóriák a listázás fül alatt.</w:t>
+      </w:r>
+    </w:p>
+    <w:p>
+      <w:pPr>
+        <w:numPr>
+          <w:ilvl w:val="0"/>
+          <w:numId w:val="65"/>
+        </w:numPr>
+      </w:pPr>
+      <w:r>
+        <w:rPr>
+          <w:b/>
+          <w:bCs/>
+        </w:rPr>
+        <w:t>Asztalok:</w:t>
       </w:r>
     </w:p>
     <w:p>
@@ -9979,7 +9920,7 @@
         </w:numPr>
       </w:pPr>
       <w:r>
-        <w:t>Termékek törlése a rendszerből.</w:t>
+        <w:t>Egy még nem létező asztalszám hozzáadása a rendszerhez a beviteli mezőn keresztül. Létrehozás után szintén megtekinthetőek az asztalszámok a listázás fül alatt, és törölhetőek.</w:t>
       </w:r>
     </w:p>
     <w:p>
@@ -9994,7 +9935,7 @@
           <w:b/>
           <w:bCs/>
         </w:rPr>
-        <w:t>Kategóriák:</w:t>
+        <w:t>Fizetési módok:</w:t>
       </w:r>
     </w:p>
     <w:p>
@@ -10005,7 +9946,22 @@
         </w:numPr>
       </w:pPr>
       <w:r>
-        <w:t>Termékkategóriák létrehozása és szerkesztése.</w:t>
+        <w:t>Új fizetési mód felvétele megtehető a bevitelimező kitöltése után, majd törölhető, illetve megtekinthetőek a listázás lapon.</w:t>
+      </w:r>
+    </w:p>
+    <w:p>
+      <w:pPr>
+        <w:numPr>
+          <w:ilvl w:val="0"/>
+          <w:numId w:val="65"/>
+        </w:numPr>
+      </w:pPr>
+      <w:r>
+        <w:rPr>
+          <w:b/>
+          <w:bCs/>
+        </w:rPr>
+        <w:t>Kifizetett ételek:</w:t>
       </w:r>
     </w:p>
     <w:p>
@@ -10016,7 +9972,19 @@
         </w:numPr>
       </w:pPr>
       <w:r>
-        <w:t>Kategóriák törlése vagy átrendezése.</w:t>
+        <w:t>A már kifizetett és teljesített</w:t>
+      </w:r>
+      <w:r>
+        <w:t xml:space="preserve"> ételeknek a</w:t>
+      </w:r>
+      <w:r>
+        <w:t xml:space="preserve"> megtekintése</w:t>
+      </w:r>
+      <w:r>
+        <w:t xml:space="preserve"> asztalokra és dátumra bontva</w:t>
+      </w:r>
+      <w:r>
+        <w:t>.</w:t>
       </w:r>
     </w:p>
     <w:p>
@@ -10031,7 +9999,7 @@
           <w:b/>
           <w:bCs/>
         </w:rPr>
-        <w:t>Asztalok:</w:t>
+        <w:t>Szekciók:</w:t>
       </w:r>
     </w:p>
     <w:p>
@@ -10042,7 +10010,28 @@
         </w:numPr>
       </w:pPr>
       <w:r>
-        <w:t>Éttermi asztalok nyilvántartása.</w:t>
+        <w:t>Az étterem</w:t>
+      </w:r>
+      <w:r>
+        <w:t>hez új munkakör hozzáadása, illetve törlése</w:t>
+      </w:r>
+      <w:r>
+        <w:t>.</w:t>
+      </w:r>
+    </w:p>
+    <w:p>
+      <w:pPr>
+        <w:numPr>
+          <w:ilvl w:val="0"/>
+          <w:numId w:val="65"/>
+        </w:numPr>
+      </w:pPr>
+      <w:r>
+        <w:rPr>
+          <w:b/>
+          <w:bCs/>
+        </w:rPr>
+        <w:t>Felhasználók:</w:t>
       </w:r>
     </w:p>
     <w:p>
@@ -10053,7 +10042,19 @@
         </w:numPr>
       </w:pPr>
       <w:r>
-        <w:t>Új asztalok felvétele vagy meglévők módosítása.</w:t>
+        <w:t>Új felhasználók (</w:t>
+      </w:r>
+      <w:r>
+        <w:t xml:space="preserve">pl.: </w:t>
+      </w:r>
+      <w:r>
+        <w:t>admin</w:t>
+      </w:r>
+      <w:r>
+        <w:t>isztrátor</w:t>
+      </w:r>
+      <w:r>
+        <w:t>ok, pincérek, kasszások) hozzáadása.</w:t>
       </w:r>
     </w:p>
     <w:p>
@@ -10064,7 +10065,19 @@
         </w:numPr>
       </w:pPr>
       <w:r>
-        <w:t>Asztalok elérhetőségének és állapotának kezelése.</w:t>
+        <w:t xml:space="preserve">Felhasználók </w:t>
+      </w:r>
+      <w:r>
+        <w:t xml:space="preserve">megtekintése és </w:t>
+      </w:r>
+      <w:r>
+        <w:t>törlése</w:t>
+      </w:r>
+      <w:r>
+        <w:t xml:space="preserve"> megtehető a listázás lapon</w:t>
+      </w:r>
+      <w:r>
+        <w:t>.</w:t>
       </w:r>
     </w:p>
     <w:p>
@@ -10079,7 +10092,7 @@
           <w:b/>
           <w:bCs/>
         </w:rPr>
-        <w:t>Fizetési módok:</w:t>
+        <w:t>Nyitvatartás:</w:t>
       </w:r>
     </w:p>
     <w:p>
@@ -10090,173 +10103,21 @@
         </w:numPr>
       </w:pPr>
       <w:r>
-        <w:t>Különböző fizetési módok (készpénz, bankkártya) beállítása.</w:t>
-      </w:r>
-    </w:p>
-    <w:p>
-      <w:pPr>
-        <w:numPr>
-          <w:ilvl w:val="0"/>
-          <w:numId w:val="65"/>
-        </w:numPr>
-      </w:pPr>
-      <w:r>
-        <w:rPr>
-          <w:b/>
-          <w:bCs/>
-        </w:rPr>
-        <w:t>Kifizetett ételek:</w:t>
-      </w:r>
-    </w:p>
-    <w:p>
-      <w:pPr>
-        <w:numPr>
-          <w:ilvl w:val="1"/>
-          <w:numId w:val="65"/>
-        </w:numPr>
-      </w:pPr>
-      <w:r>
-        <w:t>A már kifizetett és teljesített rendelések listájának megtekintése.</w:t>
-      </w:r>
-    </w:p>
-    <w:p>
-      <w:pPr>
-        <w:numPr>
-          <w:ilvl w:val="1"/>
-          <w:numId w:val="65"/>
-        </w:numPr>
-      </w:pPr>
-      <w:r>
-        <w:t>Részletek megtekintése</w:t>
+        <w:t xml:space="preserve">Az üzlet nyitvatartási idejének beállítása </w:t>
+      </w:r>
+      <w:r>
+        <w:t>és</w:t>
+      </w:r>
+      <w:r>
+        <w:t xml:space="preserve"> módosítása</w:t>
       </w:r>
       <w:r>
         <w:t>.</w:t>
       </w:r>
     </w:p>
     <w:p>
-      <w:pPr>
-        <w:numPr>
-          <w:ilvl w:val="0"/>
-          <w:numId w:val="65"/>
-        </w:numPr>
-      </w:pPr>
-      <w:r>
-        <w:rPr>
-          <w:b/>
-          <w:bCs/>
-        </w:rPr>
-        <w:t>Szekciók:</w:t>
-      </w:r>
-    </w:p>
-    <w:p>
-      <w:pPr>
-        <w:numPr>
-          <w:ilvl w:val="1"/>
-          <w:numId w:val="65"/>
-        </w:numPr>
-      </w:pPr>
-      <w:r>
-        <w:t>Az étterem különböző részeinek konfigurálása.</w:t>
-      </w:r>
-    </w:p>
-    <w:p>
-      <w:pPr>
-        <w:numPr>
-          <w:ilvl w:val="0"/>
-          <w:numId w:val="65"/>
-        </w:numPr>
-      </w:pPr>
-      <w:r>
-        <w:rPr>
-          <w:b/>
-          <w:bCs/>
-        </w:rPr>
-        <w:t>Felhasználók:</w:t>
-      </w:r>
-    </w:p>
-    <w:p>
-      <w:pPr>
-        <w:numPr>
-          <w:ilvl w:val="1"/>
-          <w:numId w:val="65"/>
-        </w:numPr>
-      </w:pPr>
-      <w:r>
-        <w:t>Új felhasználók (admin</w:t>
-      </w:r>
-      <w:r>
-        <w:t>isztrátor</w:t>
-      </w:r>
-      <w:r>
-        <w:t>ok, pincérek, kasszások) hozzáadása.</w:t>
-      </w:r>
-    </w:p>
-    <w:p>
-      <w:pPr>
-        <w:numPr>
-          <w:ilvl w:val="1"/>
-          <w:numId w:val="65"/>
-        </w:numPr>
-      </w:pPr>
-      <w:r>
-        <w:t>Felhasználói jogosultságok kezelése és módosítása.</w:t>
-      </w:r>
-    </w:p>
-    <w:p>
-      <w:pPr>
-        <w:numPr>
-          <w:ilvl w:val="1"/>
-          <w:numId w:val="65"/>
-        </w:numPr>
-      </w:pPr>
-      <w:r>
-        <w:t>Felhasználók törlése vagy deaktiválása.</w:t>
-      </w:r>
-    </w:p>
-    <w:p>
-      <w:pPr>
-        <w:numPr>
-          <w:ilvl w:val="0"/>
-          <w:numId w:val="65"/>
-        </w:numPr>
-      </w:pPr>
-      <w:r>
-        <w:rPr>
-          <w:b/>
-          <w:bCs/>
-        </w:rPr>
-        <w:t>Nyitvatartás:</w:t>
-      </w:r>
-    </w:p>
-    <w:p>
-      <w:pPr>
-        <w:numPr>
-          <w:ilvl w:val="1"/>
-          <w:numId w:val="65"/>
-        </w:numPr>
-      </w:pPr>
-      <w:r>
-        <w:t>Az üzlet nyitvatartási idejének beállítása és frissítése.</w:t>
-      </w:r>
-    </w:p>
-    <w:p>
-      <w:pPr>
-        <w:numPr>
-          <w:ilvl w:val="1"/>
-          <w:numId w:val="65"/>
-        </w:numPr>
-      </w:pPr>
-      <w:r>
-        <w:t xml:space="preserve">Különleges napok vagy ünnepi </w:t>
-      </w:r>
-      <w:r>
-        <w:t>nyitva</w:t>
-      </w:r>
-      <w:r>
-        <w:t>tartás</w:t>
-      </w:r>
-      <w:r>
-        <w:t xml:space="preserve"> megadása.</w:t>
+      <w:r>
+        <w:br w:type="page"/>
       </w:r>
     </w:p>
     <w:p>
@@ -10287,7 +10148,7 @@
         </w:numPr>
       </w:pPr>
       <w:r>
-        <w:t>Létező foglalások szerkesztése vagy törlése.</w:t>
+        <w:t>Létező foglalások törlése.</w:t>
       </w:r>
     </w:p>
     <w:p>
@@ -10298,20 +10159,6 @@
         </w:numPr>
       </w:pPr>
       <w:r>
-        <w:t>Foglalások állapotának frissítése</w:t>
-      </w:r>
-      <w:r>
-        <w:t>.</w:t>
-      </w:r>
-    </w:p>
-    <w:p>
-      <w:pPr>
-        <w:numPr>
-          <w:ilvl w:val="0"/>
-          <w:numId w:val="66"/>
-        </w:numPr>
-      </w:pPr>
-      <w:r>
         <w:t>Asztalok foglaltságának áttekintése.</w:t>
       </w:r>
     </w:p>
@@ -10367,7 +10214,18 @@
         </w:numPr>
       </w:pPr>
       <w:r>
-        <w:t>Rendelések módosítása vagy törlése.</w:t>
+        <w:t>Rendelések törlése.</w:t>
+      </w:r>
+    </w:p>
+    <w:p>
+      <w:pPr>
+        <w:numPr>
+          <w:ilvl w:val="0"/>
+          <w:numId w:val="67"/>
+        </w:numPr>
+      </w:pPr>
+      <w:r>
+        <w:t>A már felszolgált, éppen készülő, elkészült rendelések megtekintése.</w:t>
       </w:r>
     </w:p>
     <w:p>
@@ -10386,24 +10244,35 @@
         </w:numPr>
       </w:pPr>
       <w:r>
-        <w:t>Pénzügyi tranzakciók kezelése</w:t>
-      </w:r>
-      <w:r>
-        <w:t>.</w:t>
-      </w:r>
-    </w:p>
-    <w:p>
-      <w:pPr>
-        <w:numPr>
-          <w:ilvl w:val="0"/>
-          <w:numId w:val="68"/>
-        </w:numPr>
-      </w:pPr>
-      <w:r>
-        <w:t>Kifizetések rendezése.</w:t>
-      </w:r>
-    </w:p>
-    <w:p/>
+        <w:t>Asztal kiválasztása után a program feldobja ahhoz az asztalhoz éppen kifizetetlen rendeléseket, és a fizetésmód kiválasztása után a kifizetés gomb továbbítja az összeget a terminálba, vagy a kasszába (nincs implementálva a továbbítás).</w:t>
+      </w:r>
+    </w:p>
+    <w:p>
+      <w:pPr>
+        <w:pStyle w:val="Cmsor2"/>
+      </w:pPr>
+      <w:r>
+        <w:t>Helytelen használat esetei</w:t>
+      </w:r>
+    </w:p>
+    <w:p>
+      <w:r>
+        <w:tab/>
+        <w:t xml:space="preserve">Helytelen használat akkor alakul ki, amikor használat közben a felhasználó, ebben az esetben az éttermi dolgozó olyan dolgot akar végrehajtani a szoftverrel, amire nem lett kitalálva, illetve hibásan, rossz módon kívánja végrehajtani azokat a műveleteket, amire ki lett találva. </w:t>
+      </w:r>
+      <w:r>
+        <w:t xml:space="preserve"> Ezekből az esetekből, ha nem lenn</w:t>
+      </w:r>
+      <w:r>
+        <w:t>ének</w:t>
+      </w:r>
+      <w:r>
+        <w:t xml:space="preserve"> kezelve, akár a szoftver leállása is fakadhatna.</w:t>
+      </w:r>
+      <w:r>
+        <w:t xml:space="preserve"> Az alkalmazásban ezek az esetek mind kezelve vannak kivétel nélkül. Ha a szoftver mégis leáll, az úgy lett kitalálva.</w:t>
+      </w:r>
+    </w:p>
     <w:sectPr>
       <w:headerReference w:type="default" r:id="rId25"/>
       <w:footerReference w:type="default" r:id="rId26"/>
@@ -10739,7 +10608,7 @@
         <w:sz w:val="28"/>
         <w:szCs w:val="28"/>
       </w:rPr>
-      <w:t>Fejlesztői dokumentáció</w:t>
+      <w:t>Felhasználói dokumentáció</w:t>
     </w:r>
     <w:r>
       <w:rPr>
@@ -10800,7 +10669,7 @@
         <w:color w:val="00A6A4"/>
         <w:szCs w:val="24"/>
       </w:rPr>
-      <w:t>Tesztdokumentáció</w:t>
+      <w:t>Helytelen használat esetei</w:t>
     </w:r>
     <w:r>
       <w:rPr>
@@ -13419,7 +13288,7 @@
         <w:sz w:val="20"/>
       </w:rPr>
     </w:lvl>
-    <w:lvl w:ilvl="2" w:tentative="1">
+    <w:lvl w:ilvl="2">
       <w:start w:val="1"/>
       <w:numFmt w:val="bullet"/>
       <w:lvlText w:val=""/>
@@ -19986,6 +19855,7 @@
   <w:style w:type="character" w:default="1" w:styleId="Bekezdsalapbettpusa">
     <w:name w:val="Default Paragraph Font"/>
     <w:uiPriority w:val="1"/>
+    <w:semiHidden/>
     <w:unhideWhenUsed/>
   </w:style>
   <w:style w:type="table" w:default="1" w:styleId="Normltblzat">

</xml_diff>